<commit_message>
Change in Export to Excel idea, regarding MySQL involvement.
</commit_message>
<xml_diff>
--- a/Idea.docx
+++ b/Idea.docx
@@ -207,6 +207,14 @@
           <w:sz w:val="28"/>
           <w:szCs w:val="28"/>
         </w:rPr>
+        <w:t xml:space="preserve"> от</w:t>
+      </w:r>
+      <w:r>
+        <w:rPr>
+          <w:b/>
+          <w:sz w:val="28"/>
+          <w:szCs w:val="28"/>
+        </w:rPr>
         <w:t xml:space="preserve"> </w:t>
       </w:r>
       <w:r>
@@ -214,34 +222,9 @@
           <w:b/>
           <w:sz w:val="28"/>
           <w:szCs w:val="28"/>
-        </w:rPr>
-        <w:t>от</w:t>
-      </w:r>
-      <w:r>
-        <w:rPr>
-          <w:b/>
-          <w:sz w:val="28"/>
-          <w:szCs w:val="28"/>
-        </w:rPr>
-        <w:t xml:space="preserve"> </w:t>
-      </w:r>
-      <w:r>
-        <w:rPr>
-          <w:b/>
-          <w:sz w:val="28"/>
-          <w:szCs w:val="28"/>
-          <w:lang w:val="en-US"/>
-        </w:rPr>
-        <w:t>Excel</w:t>
-      </w:r>
-      <w:r>
-        <w:rPr>
-          <w:b/>
-          <w:sz w:val="28"/>
-          <w:szCs w:val="28"/>
-          <w:lang w:val="en-US"/>
-        </w:rPr>
-        <w:t>:</w:t>
+          <w:lang w:val="en-US"/>
+        </w:rPr>
+        <w:t>Excel:</w:t>
       </w:r>
     </w:p>
     <w:p>
@@ -333,15 +316,7 @@
           <w:sz w:val="28"/>
           <w:szCs w:val="28"/>
         </w:rPr>
-        <w:t xml:space="preserve"> </w:t>
-      </w:r>
-      <w:r>
-        <w:rPr>
-          <w:b/>
-          <w:sz w:val="28"/>
-          <w:szCs w:val="28"/>
-        </w:rPr>
-        <w:t xml:space="preserve">към </w:t>
+        <w:t xml:space="preserve"> към </w:t>
       </w:r>
       <w:r>
         <w:rPr>
@@ -446,16 +421,24 @@
           <w:szCs w:val="28"/>
           <w:lang w:val="en-US"/>
         </w:rPr>
-        <w:t>JSON</w:t>
-      </w:r>
-      <w:r>
-        <w:rPr>
-          <w:b/>
-          <w:sz w:val="28"/>
-          <w:szCs w:val="28"/>
-          <w:lang w:val="en-US"/>
-        </w:rPr>
-        <w:t xml:space="preserve"> </w:t>
+        <w:t xml:space="preserve">JSON </w:t>
+      </w:r>
+      <w:r>
+        <w:rPr>
+          <w:b/>
+          <w:sz w:val="28"/>
+          <w:szCs w:val="28"/>
+        </w:rPr>
+        <w:t xml:space="preserve">и </w:t>
+      </w:r>
+      <w:r>
+        <w:rPr>
+          <w:b/>
+          <w:sz w:val="28"/>
+          <w:szCs w:val="28"/>
+          <w:lang w:val="en-US"/>
+        </w:rPr>
+        <w:t>MySQL</w:t>
       </w:r>
     </w:p>
     <w:p>
@@ -573,16 +556,7 @@
           <w:szCs w:val="28"/>
           <w:lang w:val="en-US"/>
         </w:rPr>
-        <w:t>XML</w:t>
-      </w:r>
-      <w:r>
-        <w:rPr>
-          <w:b/>
-          <w:sz w:val="28"/>
-          <w:szCs w:val="28"/>
-          <w:lang w:val="en-US"/>
-        </w:rPr>
-        <w:t>:</w:t>
+        <w:t>XML:</w:t>
       </w:r>
     </w:p>
     <w:p>
@@ -619,15 +593,22 @@
           <w:b/>
           <w:sz w:val="28"/>
           <w:szCs w:val="28"/>
-          <w:lang w:val="en-US"/>
-        </w:rPr>
-      </w:pPr>
-      <w:r>
-        <w:rPr>
-          <w:sz w:val="24"/>
-          <w:szCs w:val="24"/>
-        </w:rPr>
-        <w:t xml:space="preserve">И може да правим една генерална и голяма статистика, която да излиза в </w:t>
+        </w:rPr>
+      </w:pPr>
+      <w:r>
+        <w:rPr>
+          <w:sz w:val="24"/>
+          <w:szCs w:val="24"/>
+          <w:lang w:val="en-US"/>
+        </w:rPr>
+        <w:t xml:space="preserve">Export-a </w:t>
+      </w:r>
+      <w:r>
+        <w:rPr>
+          <w:sz w:val="24"/>
+          <w:szCs w:val="24"/>
+        </w:rPr>
+        <w:t xml:space="preserve">към </w:t>
       </w:r>
       <w:r>
         <w:rPr>
@@ -642,30 +623,104 @@
           <w:sz w:val="24"/>
           <w:szCs w:val="24"/>
         </w:rPr>
-        <w:t xml:space="preserve">и това да бъде </w:t>
-      </w:r>
-      <w:r>
-        <w:rPr>
-          <w:sz w:val="24"/>
-          <w:szCs w:val="24"/>
-          <w:lang w:val="en-US"/>
-        </w:rPr>
-        <w:t>Export-a</w:t>
-      </w:r>
-      <w:r>
-        <w:rPr>
-          <w:sz w:val="24"/>
-          <w:szCs w:val="24"/>
-        </w:rPr>
-        <w:t xml:space="preserve"> ни към </w:t>
-      </w:r>
-      <w:r>
-        <w:rPr>
-          <w:sz w:val="24"/>
-          <w:szCs w:val="24"/>
-          <w:lang w:val="en-US"/>
-        </w:rPr>
-        <w:t>Excel</w:t>
+        <w:t xml:space="preserve">всъщност идва от </w:t>
+      </w:r>
+      <w:r>
+        <w:rPr>
+          <w:sz w:val="24"/>
+          <w:szCs w:val="24"/>
+          <w:lang w:val="en-US"/>
+        </w:rPr>
+        <w:t xml:space="preserve">MySQL </w:t>
+      </w:r>
+      <w:r>
+        <w:rPr>
+          <w:sz w:val="24"/>
+          <w:szCs w:val="24"/>
+        </w:rPr>
+        <w:t xml:space="preserve">и </w:t>
+      </w:r>
+      <w:proofErr w:type="spellStart"/>
+      <w:proofErr w:type="gramStart"/>
+      <w:r>
+        <w:rPr>
+          <w:sz w:val="24"/>
+          <w:szCs w:val="24"/>
+          <w:lang w:val="en-US"/>
+        </w:rPr>
+        <w:t>SQLLite</w:t>
+      </w:r>
+      <w:proofErr w:type="spellEnd"/>
+      <w:r>
+        <w:rPr>
+          <w:sz w:val="24"/>
+          <w:szCs w:val="24"/>
+          <w:lang w:val="en-US"/>
+        </w:rPr>
+        <w:t>(</w:t>
+      </w:r>
+      <w:proofErr w:type="gramEnd"/>
+      <w:r>
+        <w:rPr>
+          <w:sz w:val="24"/>
+          <w:szCs w:val="24"/>
+        </w:rPr>
+        <w:t xml:space="preserve">което предпочитам за сега да пооставим, освен ако някой от вас не го разбира). Съответно пък единственото нещо, което имаме в </w:t>
+      </w:r>
+      <w:r>
+        <w:rPr>
+          <w:sz w:val="24"/>
+          <w:szCs w:val="24"/>
+          <w:lang w:val="en-US"/>
+        </w:rPr>
+        <w:t xml:space="preserve">MySQL </w:t>
+      </w:r>
+      <w:r>
+        <w:rPr>
+          <w:sz w:val="24"/>
+          <w:szCs w:val="24"/>
+        </w:rPr>
+        <w:t xml:space="preserve">идва от </w:t>
+      </w:r>
+      <w:r>
+        <w:rPr>
+          <w:sz w:val="24"/>
+          <w:szCs w:val="24"/>
+          <w:lang w:val="en-US"/>
+        </w:rPr>
+        <w:t xml:space="preserve">JSON </w:t>
+      </w:r>
+      <w:r>
+        <w:rPr>
+          <w:sz w:val="24"/>
+          <w:szCs w:val="24"/>
+        </w:rPr>
+        <w:t>е</w:t>
+      </w:r>
+      <w:proofErr w:type="spellStart"/>
+      <w:r>
+        <w:rPr>
+          <w:sz w:val="24"/>
+          <w:szCs w:val="24"/>
+          <w:lang w:val="en-US"/>
+        </w:rPr>
+        <w:t>xport</w:t>
+      </w:r>
+      <w:proofErr w:type="spellEnd"/>
+      <w:r>
+        <w:rPr>
+          <w:sz w:val="24"/>
+          <w:szCs w:val="24"/>
+          <w:lang w:val="en-US"/>
+        </w:rPr>
+        <w:t>-</w:t>
+      </w:r>
+      <w:r>
+        <w:rPr>
+          <w:sz w:val="24"/>
+          <w:szCs w:val="24"/>
+        </w:rPr>
+        <w:t>а, т.е. Данните за лекаря по период</w:t>
       </w:r>
     </w:p>
     <w:p>
@@ -707,31 +762,29 @@
     <w:p>
       <w:pPr>
         <w:ind w:firstLine="720"/>
-        <w:jc w:val="both"/>
-        <w:rPr>
-          <w:sz w:val="24"/>
-          <w:szCs w:val="24"/>
-        </w:rPr>
-      </w:pPr>
-      <w:r>
-        <w:rPr>
-          <w:sz w:val="24"/>
-          <w:szCs w:val="24"/>
-        </w:rPr>
-        <w:t>Обощена статистика</w:t>
+        <w:rPr>
+          <w:b/>
+          <w:sz w:val="40"/>
+          <w:szCs w:val="40"/>
+          <w:lang w:val="en-US"/>
+        </w:rPr>
+      </w:pPr>
+      <w:r>
+        <w:rPr>
+          <w:sz w:val="24"/>
+          <w:szCs w:val="24"/>
+        </w:rPr>
+        <w:t>Дан</w:t>
       </w:r>
       <w:bookmarkStart w:id="0" w:name="_GoBack"/>
       <w:bookmarkEnd w:id="0"/>
-    </w:p>
-    <w:p>
-      <w:pPr>
-        <w:rPr>
-          <w:b/>
-          <w:sz w:val="40"/>
-          <w:szCs w:val="40"/>
-          <w:lang w:val="en-US"/>
-        </w:rPr>
-      </w:pPr>
+      <w:r>
+        <w:rPr>
+          <w:sz w:val="24"/>
+          <w:szCs w:val="24"/>
+        </w:rPr>
+        <w:t>ните за лекаря по период</w:t>
+      </w:r>
     </w:p>
     <w:sectPr>
       <w:pgSz w:w="11906" w:h="16838"/>

</xml_diff>